<commit_message>
actualizacion doc ejb y jpa
</commit_message>
<xml_diff>
--- a/Session3/EJB.docx
+++ b/Session3/EJB.docx
@@ -18,8 +18,27 @@
     </w:p>
     <w:p>
       <w:pPr>
-        <w:rPr/>
-      </w:pPr>
+        <w:rPr>
+          <w:b w:val="1"/>
+        </w:rPr>
+      </w:pPr>
+      <w:r>
+        <w:rPr>
+          <w:rtl w:val="0"/>
+        </w:rPr>
+      </w:r>
+    </w:p>
+    <w:p>
+      <w:pPr>
+        <w:rPr/>
+      </w:pPr>
+      <w:r>
+        <w:rPr>
+          <w:b w:val="1"/>
+          <w:rtl w:val="0"/>
+        </w:rPr>
+        <w:t xml:space="preserve">1.- Proyecto   Web</w:t>
+      </w:r>
       <w:r>
         <w:rPr>
           <w:rtl w:val="0"/>
@@ -72,6 +91,13 @@
       <w:pPr>
         <w:rPr/>
       </w:pPr>
+      <w:r>
+        <w:rPr>
+          <w:b w:val="1"/>
+          <w:rtl w:val="0"/>
+        </w:rPr>
+        <w:t xml:space="preserve">2.- Proyecto EJB</w:t>
+      </w:r>
       <w:r>
         <w:rPr>
           <w:rtl w:val="0"/>
@@ -142,12 +168,12 @@
           <wp:inline distB="114300" distT="114300" distL="114300" distR="114300">
             <wp:extent cx="4643438" cy="5761873"/>
             <wp:effectExtent b="0" l="0" r="0" t="0"/>
-            <wp:docPr id="8" name="image8.png"/>
+            <wp:docPr id="11" name="image6.png"/>
             <a:graphic>
               <a:graphicData uri="http://schemas.openxmlformats.org/drawingml/2006/picture">
                 <pic:pic>
                   <pic:nvPicPr>
-                    <pic:cNvPr id="0" name="image8.png"/>
+                    <pic:cNvPr id="0" name="image6.png"/>
                     <pic:cNvPicPr preferRelativeResize="0"/>
                   </pic:nvPicPr>
                   <pic:blipFill>
@@ -239,12 +265,12 @@
           <wp:inline distB="114300" distT="114300" distL="114300" distR="114300">
             <wp:extent cx="3086100" cy="1371600"/>
             <wp:effectExtent b="0" l="0" r="0" t="0"/>
-            <wp:docPr id="3" name="image2.png"/>
+            <wp:docPr id="3" name="image8.png"/>
             <a:graphic>
               <a:graphicData uri="http://schemas.openxmlformats.org/drawingml/2006/picture">
                 <pic:pic>
                   <pic:nvPicPr>
-                    <pic:cNvPr id="0" name="image2.png"/>
+                    <pic:cNvPr id="0" name="image8.png"/>
                     <pic:cNvPicPr preferRelativeResize="0"/>
                   </pic:nvPicPr>
                   <pic:blipFill>
@@ -315,12 +341,12 @@
           <wp:inline distB="114300" distT="114300" distL="114300" distR="114300">
             <wp:extent cx="5734050" cy="4140200"/>
             <wp:effectExtent b="0" l="0" r="0" t="0"/>
-            <wp:docPr id="5" name="image9.png"/>
+            <wp:docPr id="7" name="image4.png"/>
             <a:graphic>
               <a:graphicData uri="http://schemas.openxmlformats.org/drawingml/2006/picture">
                 <pic:pic>
                   <pic:nvPicPr>
-                    <pic:cNvPr id="0" name="image9.png"/>
+                    <pic:cNvPr id="0" name="image4.png"/>
                     <pic:cNvPicPr preferRelativeResize="0"/>
                   </pic:nvPicPr>
                   <pic:blipFill>
@@ -382,12 +408,12 @@
           <wp:inline distB="114300" distT="114300" distL="114300" distR="114300">
             <wp:extent cx="5734050" cy="5168900"/>
             <wp:effectExtent b="0" l="0" r="0" t="0"/>
-            <wp:docPr id="9" name="image6.png"/>
+            <wp:docPr id="12" name="image12.png"/>
             <a:graphic>
               <a:graphicData uri="http://schemas.openxmlformats.org/drawingml/2006/picture">
                 <pic:pic>
                   <pic:nvPicPr>
-                    <pic:cNvPr id="0" name="image6.png"/>
+                    <pic:cNvPr id="0" name="image12.png"/>
                     <pic:cNvPicPr preferRelativeResize="0"/>
                   </pic:nvPicPr>
                   <pic:blipFill>
@@ -602,12 +628,12 @@
           <wp:inline distB="114300" distT="114300" distL="114300" distR="114300">
             <wp:extent cx="4510088" cy="4982073"/>
             <wp:effectExtent b="0" l="0" r="0" t="0"/>
-            <wp:docPr id="4" name="image4.png"/>
+            <wp:docPr id="5" name="image2.png"/>
             <a:graphic>
               <a:graphicData uri="http://schemas.openxmlformats.org/drawingml/2006/picture">
                 <pic:pic>
                   <pic:nvPicPr>
-                    <pic:cNvPr id="0" name="image4.png"/>
+                    <pic:cNvPr id="0" name="image2.png"/>
                     <pic:cNvPicPr preferRelativeResize="0"/>
                   </pic:nvPicPr>
                   <pic:blipFill>
@@ -745,12 +771,12 @@
           <wp:inline distB="114300" distT="114300" distL="114300" distR="114300">
             <wp:extent cx="3143250" cy="1552575"/>
             <wp:effectExtent b="0" l="0" r="0" t="0"/>
-            <wp:docPr id="2" name="image1.png"/>
+            <wp:docPr id="2" name="image11.png"/>
             <a:graphic>
               <a:graphicData uri="http://schemas.openxmlformats.org/drawingml/2006/picture">
                 <pic:pic>
                   <pic:nvPicPr>
-                    <pic:cNvPr id="0" name="image1.png"/>
+                    <pic:cNvPr id="0" name="image11.png"/>
                     <pic:cNvPicPr preferRelativeResize="0"/>
                   </pic:nvPicPr>
                   <pic:blipFill>
@@ -873,12 +899,12 @@
           <wp:inline distB="114300" distT="114300" distL="114300" distR="114300">
             <wp:extent cx="2709863" cy="3757372"/>
             <wp:effectExtent b="0" l="0" r="0" t="0"/>
-            <wp:docPr id="6" name="image3.png"/>
+            <wp:docPr id="9" name="image10.png"/>
             <a:graphic>
               <a:graphicData uri="http://schemas.openxmlformats.org/drawingml/2006/picture">
                 <pic:pic>
                   <pic:nvPicPr>
-                    <pic:cNvPr id="0" name="image3.png"/>
+                    <pic:cNvPr id="0" name="image10.png"/>
                     <pic:cNvPicPr preferRelativeResize="0"/>
                   </pic:nvPicPr>
                   <pic:blipFill>
@@ -929,12 +955,12 @@
           <wp:inline distB="114300" distT="114300" distL="114300" distR="114300">
             <wp:extent cx="5734050" cy="4445000"/>
             <wp:effectExtent b="0" l="0" r="0" t="0"/>
-            <wp:docPr id="7" name="image5.png"/>
+            <wp:docPr id="10" name="image9.png"/>
             <a:graphic>
               <a:graphicData uri="http://schemas.openxmlformats.org/drawingml/2006/picture">
                 <pic:pic>
                   <pic:nvPicPr>
-                    <pic:cNvPr id="0" name="image5.png"/>
+                    <pic:cNvPr id="0" name="image9.png"/>
                     <pic:cNvPicPr preferRelativeResize="0"/>
                   </pic:nvPicPr>
                   <pic:blipFill>
@@ -948,6 +974,565 @@
                     <a:xfrm>
                       <a:off x="0" y="0"/>
                       <a:ext cx="5734050" cy="4445000"/>
+                    </a:xfrm>
+                    <a:prstGeom prst="rect"/>
+                    <a:ln/>
+                  </pic:spPr>
+                </pic:pic>
+              </a:graphicData>
+            </a:graphic>
+          </wp:inline>
+        </w:drawing>
+      </w:r>
+      <w:r>
+        <w:rPr>
+          <w:rtl w:val="0"/>
+        </w:rPr>
+      </w:r>
+    </w:p>
+    <w:p>
+      <w:pPr>
+        <w:rPr/>
+      </w:pPr>
+      <w:r>
+        <w:rPr>
+          <w:rtl w:val="0"/>
+        </w:rPr>
+      </w:r>
+    </w:p>
+    <w:p>
+      <w:pPr>
+        <w:rPr/>
+      </w:pPr>
+      <w:r>
+        <w:rPr>
+          <w:rtl w:val="0"/>
+        </w:rPr>
+        <w:t xml:space="preserve">Crear una carpeta lib en el directorio del proyecto web y agregar el jar correspondiente al ejp-api</w:t>
+      </w:r>
+    </w:p>
+    <w:p>
+      <w:pPr>
+        <w:rPr/>
+      </w:pPr>
+      <w:r>
+        <w:rPr>
+          <w:rtl w:val="0"/>
+        </w:rPr>
+      </w:r>
+    </w:p>
+    <w:p>
+      <w:pPr>
+        <w:rPr/>
+      </w:pPr>
+      <w:r>
+        <w:rPr/>
+        <w:drawing>
+          <wp:inline distB="114300" distT="114300" distL="114300" distR="114300">
+            <wp:extent cx="2447925" cy="1114425"/>
+            <wp:effectExtent b="0" l="0" r="0" t="0"/>
+            <wp:docPr id="6" name="image1.png"/>
+            <a:graphic>
+              <a:graphicData uri="http://schemas.openxmlformats.org/drawingml/2006/picture">
+                <pic:pic>
+                  <pic:nvPicPr>
+                    <pic:cNvPr id="0" name="image1.png"/>
+                    <pic:cNvPicPr preferRelativeResize="0"/>
+                  </pic:nvPicPr>
+                  <pic:blipFill>
+                    <a:blip r:embed="rId15"/>
+                    <a:srcRect b="0" l="0" r="0" t="0"/>
+                    <a:stretch>
+                      <a:fillRect/>
+                    </a:stretch>
+                  </pic:blipFill>
+                  <pic:spPr>
+                    <a:xfrm>
+                      <a:off x="0" y="0"/>
+                      <a:ext cx="2447925" cy="1114425"/>
+                    </a:xfrm>
+                    <a:prstGeom prst="rect"/>
+                    <a:ln/>
+                  </pic:spPr>
+                </pic:pic>
+              </a:graphicData>
+            </a:graphic>
+          </wp:inline>
+        </w:drawing>
+      </w:r>
+      <w:r>
+        <w:rPr>
+          <w:rtl w:val="0"/>
+        </w:rPr>
+      </w:r>
+    </w:p>
+    <w:p>
+      <w:pPr>
+        <w:rPr/>
+      </w:pPr>
+      <w:r>
+        <w:rPr>
+          <w:rtl w:val="0"/>
+        </w:rPr>
+      </w:r>
+    </w:p>
+    <w:p>
+      <w:pPr>
+        <w:rPr/>
+      </w:pPr>
+      <w:r>
+        <w:rPr>
+          <w:rtl w:val="0"/>
+        </w:rPr>
+        <w:t xml:space="preserve">en la carpeta src del proyecto web, crear un paquete app.servlet. En esa carpeta crear un Servlet, llamar ServletIndex</w:t>
+      </w:r>
+    </w:p>
+    <w:p>
+      <w:pPr>
+        <w:rPr/>
+      </w:pPr>
+      <w:r>
+        <w:rPr>
+          <w:rtl w:val="0"/>
+        </w:rPr>
+      </w:r>
+    </w:p>
+    <w:p>
+      <w:pPr>
+        <w:rPr/>
+      </w:pPr>
+      <w:r>
+        <w:rPr>
+          <w:rtl w:val="0"/>
+        </w:rPr>
+        <w:t xml:space="preserve">A este servlet se agrega un atributo para utilizar el EJB</w:t>
+      </w:r>
+    </w:p>
+    <w:p>
+      <w:pPr>
+        <w:rPr/>
+      </w:pPr>
+      <w:r>
+        <w:rPr>
+          <w:rtl w:val="0"/>
+        </w:rPr>
+        <w:tab/>
+        <w:t xml:space="preserve">@EJB</w:t>
+      </w:r>
+    </w:p>
+    <w:p>
+      <w:pPr>
+        <w:rPr/>
+      </w:pPr>
+      <w:r>
+        <w:rPr>
+          <w:rtl w:val="0"/>
+        </w:rPr>
+        <w:tab/>
+        <w:t xml:space="preserve">private EJBPruebaLocal ejbPruebaLocal;   </w:t>
+      </w:r>
+    </w:p>
+    <w:p>
+      <w:pPr>
+        <w:rPr/>
+      </w:pPr>
+      <w:r>
+        <w:rPr>
+          <w:rtl w:val="0"/>
+        </w:rPr>
+      </w:r>
+    </w:p>
+    <w:p>
+      <w:pPr>
+        <w:rPr/>
+      </w:pPr>
+      <w:r>
+        <w:rPr>
+          <w:rtl w:val="0"/>
+        </w:rPr>
+        <w:t xml:space="preserve">Para este atributo se necesitará importar</w:t>
+      </w:r>
+    </w:p>
+    <w:p>
+      <w:pPr>
+        <w:rPr/>
+      </w:pPr>
+      <w:r>
+        <w:rPr>
+          <w:rtl w:val="0"/>
+        </w:rPr>
+        <w:t xml:space="preserve">import javax.ejb.EJB;</w:t>
+      </w:r>
+    </w:p>
+    <w:p>
+      <w:pPr>
+        <w:rPr/>
+      </w:pPr>
+      <w:r>
+        <w:rPr>
+          <w:rtl w:val="0"/>
+        </w:rPr>
+        <w:t xml:space="preserve">import app.ejb.EJBPruebaLocal;</w:t>
+      </w:r>
+    </w:p>
+    <w:p>
+      <w:pPr>
+        <w:rPr/>
+      </w:pPr>
+      <w:r>
+        <w:rPr>
+          <w:rtl w:val="0"/>
+        </w:rPr>
+        <w:t xml:space="preserve">El servlet va quedando de la siguiente forma:</w:t>
+      </w:r>
+    </w:p>
+    <w:p>
+      <w:pPr>
+        <w:rPr/>
+      </w:pPr>
+      <w:r>
+        <w:rPr/>
+        <w:drawing>
+          <wp:inline distB="114300" distT="114300" distL="114300" distR="114300">
+            <wp:extent cx="4914900" cy="4705350"/>
+            <wp:effectExtent b="0" l="0" r="0" t="0"/>
+            <wp:docPr id="4" name="image5.png"/>
+            <a:graphic>
+              <a:graphicData uri="http://schemas.openxmlformats.org/drawingml/2006/picture">
+                <pic:pic>
+                  <pic:nvPicPr>
+                    <pic:cNvPr id="0" name="image5.png"/>
+                    <pic:cNvPicPr preferRelativeResize="0"/>
+                  </pic:nvPicPr>
+                  <pic:blipFill>
+                    <a:blip r:embed="rId16"/>
+                    <a:srcRect b="0" l="0" r="0" t="0"/>
+                    <a:stretch>
+                      <a:fillRect/>
+                    </a:stretch>
+                  </pic:blipFill>
+                  <pic:spPr>
+                    <a:xfrm>
+                      <a:off x="0" y="0"/>
+                      <a:ext cx="4914900" cy="4705350"/>
+                    </a:xfrm>
+                    <a:prstGeom prst="rect"/>
+                    <a:ln/>
+                  </pic:spPr>
+                </pic:pic>
+              </a:graphicData>
+            </a:graphic>
+          </wp:inline>
+        </w:drawing>
+      </w:r>
+      <w:r>
+        <w:rPr>
+          <w:rtl w:val="0"/>
+        </w:rPr>
+      </w:r>
+    </w:p>
+    <w:p>
+      <w:pPr>
+        <w:rPr/>
+      </w:pPr>
+      <w:r>
+        <w:rPr>
+          <w:rtl w:val="0"/>
+        </w:rPr>
+      </w:r>
+    </w:p>
+    <w:p>
+      <w:pPr>
+        <w:rPr/>
+      </w:pPr>
+      <w:r>
+        <w:rPr>
+          <w:rtl w:val="0"/>
+        </w:rPr>
+        <w:t xml:space="preserve">En el método doGet se escribirá el código para hacer la llamada al EJB</w:t>
+      </w:r>
+    </w:p>
+    <w:p>
+      <w:pPr>
+        <w:rPr/>
+      </w:pPr>
+      <w:r>
+        <w:rPr>
+          <w:rtl w:val="0"/>
+        </w:rPr>
+        <w:t xml:space="preserve">String saludo = ejbPruebaLocal.saludo("Gladys");</w:t>
+      </w:r>
+    </w:p>
+    <w:p>
+      <w:pPr>
+        <w:rPr/>
+      </w:pPr>
+      <w:r>
+        <w:rPr>
+          <w:rtl w:val="0"/>
+        </w:rPr>
+        <w:tab/>
+        <w:tab/>
+        <w:t xml:space="preserve">request.setAttribute("saludo", saludo);</w:t>
+      </w:r>
+    </w:p>
+    <w:p>
+      <w:pPr>
+        <w:rPr/>
+      </w:pPr>
+      <w:r>
+        <w:rPr>
+          <w:rtl w:val="0"/>
+        </w:rPr>
+        <w:tab/>
+        <w:tab/>
+        <w:t xml:space="preserve">request.getRequestDispatcher("index.jsp").forward(request, response);</w:t>
+      </w:r>
+    </w:p>
+    <w:p>
+      <w:pPr>
+        <w:rPr/>
+      </w:pPr>
+      <w:r>
+        <w:rPr>
+          <w:rtl w:val="0"/>
+        </w:rPr>
+      </w:r>
+    </w:p>
+    <w:p>
+      <w:pPr>
+        <w:rPr/>
+      </w:pPr>
+      <w:r>
+        <w:rPr>
+          <w:rtl w:val="0"/>
+        </w:rPr>
+      </w:r>
+    </w:p>
+    <w:p>
+      <w:pPr>
+        <w:rPr/>
+      </w:pPr>
+      <w:r>
+        <w:rPr>
+          <w:rtl w:val="0"/>
+        </w:rPr>
+        <w:t xml:space="preserve">Se crea ahora un jsp para mostrar el mensaje</w:t>
+      </w:r>
+    </w:p>
+    <w:p>
+      <w:pPr>
+        <w:rPr/>
+      </w:pPr>
+      <w:r>
+        <w:rPr>
+          <w:rtl w:val="0"/>
+        </w:rPr>
+        <w:t xml:space="preserve">&lt;%@ page language="java" contentType="text/html; charset=ISO-8859-1"</w:t>
+      </w:r>
+    </w:p>
+    <w:p>
+      <w:pPr>
+        <w:rPr/>
+      </w:pPr>
+      <w:r>
+        <w:rPr>
+          <w:rtl w:val="0"/>
+        </w:rPr>
+        <w:t xml:space="preserve">    pageEncoding="ISO-8859-1"%&gt;</w:t>
+      </w:r>
+    </w:p>
+    <w:p>
+      <w:pPr>
+        <w:rPr/>
+      </w:pPr>
+      <w:r>
+        <w:rPr>
+          <w:rtl w:val="0"/>
+        </w:rPr>
+        <w:t xml:space="preserve">&lt;!DOCTYPE html&gt;</w:t>
+      </w:r>
+    </w:p>
+    <w:p>
+      <w:pPr>
+        <w:rPr/>
+      </w:pPr>
+      <w:r>
+        <w:rPr>
+          <w:rtl w:val="0"/>
+        </w:rPr>
+        <w:t xml:space="preserve">&lt;html&gt;</w:t>
+      </w:r>
+    </w:p>
+    <w:p>
+      <w:pPr>
+        <w:rPr/>
+      </w:pPr>
+      <w:r>
+        <w:rPr>
+          <w:rtl w:val="0"/>
+        </w:rPr>
+        <w:t xml:space="preserve">&lt;head&gt;</w:t>
+      </w:r>
+    </w:p>
+    <w:p>
+      <w:pPr>
+        <w:rPr/>
+      </w:pPr>
+      <w:r>
+        <w:rPr>
+          <w:rtl w:val="0"/>
+        </w:rPr>
+        <w:t xml:space="preserve">&lt;meta charset="ISO-8859-1"&gt;</w:t>
+      </w:r>
+    </w:p>
+    <w:p>
+      <w:pPr>
+        <w:rPr/>
+      </w:pPr>
+      <w:r>
+        <w:rPr>
+          <w:rtl w:val="0"/>
+        </w:rPr>
+        <w:t xml:space="preserve">&lt;title&gt;Saludo con EJB&lt;/title&gt;</w:t>
+      </w:r>
+    </w:p>
+    <w:p>
+      <w:pPr>
+        <w:rPr/>
+      </w:pPr>
+      <w:r>
+        <w:rPr>
+          <w:rtl w:val="0"/>
+        </w:rPr>
+        <w:t xml:space="preserve">&lt;/head&gt;</w:t>
+      </w:r>
+    </w:p>
+    <w:p>
+      <w:pPr>
+        <w:rPr/>
+      </w:pPr>
+      <w:r>
+        <w:rPr>
+          <w:rtl w:val="0"/>
+        </w:rPr>
+        <w:t xml:space="preserve">&lt;body&gt;</w:t>
+      </w:r>
+    </w:p>
+    <w:p>
+      <w:pPr>
+        <w:rPr/>
+      </w:pPr>
+      <w:r>
+        <w:rPr>
+          <w:rtl w:val="0"/>
+        </w:rPr>
+        <w:t xml:space="preserve">&lt;h1&gt;Saludo con EJB&lt;/h1&gt;</w:t>
+      </w:r>
+    </w:p>
+    <w:p>
+      <w:pPr>
+        <w:rPr/>
+      </w:pPr>
+      <w:r>
+        <w:rPr>
+          <w:rtl w:val="0"/>
+        </w:rPr>
+        <w:t xml:space="preserve">&lt;%=request.getAttribute("saludo") %&gt;</w:t>
+      </w:r>
+    </w:p>
+    <w:p>
+      <w:pPr>
+        <w:rPr/>
+      </w:pPr>
+      <w:r>
+        <w:rPr>
+          <w:rtl w:val="0"/>
+        </w:rPr>
+        <w:t xml:space="preserve">&lt;/body&gt;</w:t>
+      </w:r>
+    </w:p>
+    <w:p>
+      <w:pPr>
+        <w:rPr/>
+      </w:pPr>
+      <w:r>
+        <w:rPr>
+          <w:rtl w:val="0"/>
+        </w:rPr>
+        <w:t xml:space="preserve">&lt;/html&gt;</w:t>
+      </w:r>
+    </w:p>
+    <w:p>
+      <w:pPr>
+        <w:rPr/>
+      </w:pPr>
+      <w:r>
+        <w:rPr>
+          <w:rtl w:val="0"/>
+        </w:rPr>
+      </w:r>
+    </w:p>
+    <w:p>
+      <w:pPr>
+        <w:rPr/>
+      </w:pPr>
+      <w:r>
+        <w:rPr>
+          <w:rtl w:val="0"/>
+        </w:rPr>
+      </w:r>
+    </w:p>
+    <w:p>
+      <w:pPr>
+        <w:rPr/>
+      </w:pPr>
+      <w:r>
+        <w:rPr>
+          <w:rtl w:val="0"/>
+        </w:rPr>
+        <w:t xml:space="preserve">Luego de esto ejecutamos la aplicación EARAppWeb para ver la salida</w:t>
+      </w:r>
+    </w:p>
+    <w:p>
+      <w:pPr>
+        <w:rPr/>
+      </w:pPr>
+      <w:r>
+        <w:rPr>
+          <w:rtl w:val="0"/>
+        </w:rPr>
+      </w:r>
+    </w:p>
+    <w:p>
+      <w:pPr>
+        <w:rPr/>
+      </w:pPr>
+      <w:r>
+        <w:rPr/>
+        <w:drawing>
+          <wp:inline distB="114300" distT="114300" distL="114300" distR="114300">
+            <wp:extent cx="5686425" cy="1571625"/>
+            <wp:effectExtent b="0" l="0" r="0" t="0"/>
+            <wp:docPr id="8" name="image3.png"/>
+            <a:graphic>
+              <a:graphicData uri="http://schemas.openxmlformats.org/drawingml/2006/picture">
+                <pic:pic>
+                  <pic:nvPicPr>
+                    <pic:cNvPr id="0" name="image3.png"/>
+                    <pic:cNvPicPr preferRelativeResize="0"/>
+                  </pic:nvPicPr>
+                  <pic:blipFill>
+                    <a:blip r:embed="rId17"/>
+                    <a:srcRect b="0" l="0" r="0" t="16666"/>
+                    <a:stretch>
+                      <a:fillRect/>
+                    </a:stretch>
+                  </pic:blipFill>
+                  <pic:spPr>
+                    <a:xfrm>
+                      <a:off x="0" y="0"/>
+                      <a:ext cx="5686425" cy="1571625"/>
                     </a:xfrm>
                     <a:prstGeom prst="rect"/>
                     <a:ln/>

</xml_diff>